<commit_message>
final version of all the activity
</commit_message>
<xml_diff>
--- a/Prueba Técnica Ciencia de datos - INTEIA.docx
+++ b/Prueba Técnica Ciencia de datos - INTEIA.docx
@@ -1009,11 +1009,13 @@
     <w:p>
       <w:pPr>
         <w:rPr>
-          <w:lang w:val="es-MX"/>
-        </w:rPr>
-      </w:pPr>
-      <w:r>
-        <w:rPr>
+          <w:highlight w:val="yellow"/>
+          <w:lang w:val="es-MX"/>
+        </w:rPr>
+      </w:pPr>
+      <w:r>
+        <w:rPr>
+          <w:highlight w:val="yellow"/>
           <w:lang w:val="es-MX"/>
         </w:rPr>
         <w:t xml:space="preserve">El candidato deberá exponer los datos transformados a través de una API </w:t>
@@ -1021,6 +1023,7 @@
       <w:proofErr w:type="spellStart"/>
       <w:r>
         <w:rPr>
+          <w:highlight w:val="yellow"/>
           <w:lang w:val="es-MX"/>
         </w:rPr>
         <w:t>RESTful</w:t>
@@ -1028,6 +1031,7 @@
       <w:proofErr w:type="spellEnd"/>
       <w:r>
         <w:rPr>
+          <w:highlight w:val="yellow"/>
           <w:lang w:val="es-MX"/>
         </w:rPr>
         <w:t xml:space="preserve"> en </w:t>
@@ -1035,6 +1039,7 @@
       <w:proofErr w:type="spellStart"/>
       <w:r>
         <w:rPr>
+          <w:highlight w:val="yellow"/>
           <w:lang w:val="es-MX"/>
         </w:rPr>
         <w:t>FastApi</w:t>
@@ -1042,12 +1047,14 @@
       <w:proofErr w:type="spellEnd"/>
       <w:r>
         <w:rPr>
+          <w:highlight w:val="yellow"/>
           <w:lang w:val="es-MX"/>
         </w:rPr>
         <w:t xml:space="preserve"> preferiblemente</w:t>
       </w:r>
       <w:r>
         <w:rPr>
+          <w:highlight w:val="yellow"/>
           <w:lang w:val="es-MX"/>
         </w:rPr>
         <w:t>.</w:t>
@@ -1061,6 +1068,7 @@
       </w:pPr>
       <w:r>
         <w:rPr>
+          <w:highlight w:val="yellow"/>
           <w:lang w:val="es-MX"/>
         </w:rPr>
         <w:t xml:space="preserve">La API debe proporcionar </w:t>
@@ -1068,6 +1076,7 @@
       <w:proofErr w:type="spellStart"/>
       <w:r>
         <w:rPr>
+          <w:highlight w:val="yellow"/>
           <w:lang w:val="es-MX"/>
         </w:rPr>
         <w:t>endpoints</w:t>
@@ -1075,24 +1084,28 @@
       <w:proofErr w:type="spellEnd"/>
       <w:r>
         <w:rPr>
+          <w:highlight w:val="yellow"/>
           <w:lang w:val="es-MX"/>
         </w:rPr>
         <w:t xml:space="preserve"> para acceder a los datos de manera eficiente y segura</w:t>
       </w:r>
       <w:r>
         <w:rPr>
+          <w:highlight w:val="yellow"/>
           <w:lang w:val="es-MX"/>
         </w:rPr>
         <w:t xml:space="preserve"> con autenticación </w:t>
       </w:r>
       <w:r>
         <w:rPr>
+          <w:highlight w:val="yellow"/>
           <w:lang w:val="es-MX"/>
         </w:rPr>
         <w:t>básica</w:t>
       </w:r>
       <w:r>
         <w:rPr>
+          <w:highlight w:val="yellow"/>
           <w:lang w:val="es-MX"/>
         </w:rPr>
         <w:t>.</w:t>
@@ -1220,13 +1233,28 @@
       </w:pPr>
       <w:r>
         <w:rPr>
-          <w:lang w:val="es-MX"/>
-        </w:rPr>
-        <w:t xml:space="preserve">El desarrollo en su conjunto incluyendo los archivos </w:t>
-      </w:r>
-      <w:proofErr w:type="spellStart"/>
-      <w:r>
-        <w:rPr>
+          <w:highlight w:val="yellow"/>
+          <w:lang w:val="es-MX"/>
+        </w:rPr>
+        <w:t>El desarrollo en su conjunto</w:t>
+      </w:r>
+      <w:r>
+        <w:rPr>
+          <w:lang w:val="es-MX"/>
+        </w:rPr>
+        <w:t xml:space="preserve"> </w:t>
+      </w:r>
+      <w:r>
+        <w:rPr>
+          <w:highlight w:val="red"/>
+          <w:lang w:val="es-MX"/>
+        </w:rPr>
+        <w:t xml:space="preserve">incluyendo los archivos </w:t>
+      </w:r>
+      <w:proofErr w:type="spellStart"/>
+      <w:r>
+        <w:rPr>
+          <w:highlight w:val="red"/>
           <w:lang w:val="es-MX"/>
         </w:rPr>
         <w:t>PowerBi</w:t>
@@ -1236,11 +1264,19 @@
         <w:rPr>
           <w:lang w:val="es-MX"/>
         </w:rPr>
-        <w:t xml:space="preserve"> deben estar en un repositorio de </w:t>
-      </w:r>
-      <w:proofErr w:type="spellStart"/>
-      <w:r>
-        <w:rPr>
+        <w:t xml:space="preserve"> </w:t>
+      </w:r>
+      <w:r>
+        <w:rPr>
+          <w:highlight w:val="yellow"/>
+          <w:lang w:val="es-MX"/>
+        </w:rPr>
+        <w:t xml:space="preserve">deben estar en un repositorio de </w:t>
+      </w:r>
+      <w:proofErr w:type="spellStart"/>
+      <w:r>
+        <w:rPr>
+          <w:highlight w:val="yellow"/>
           <w:lang w:val="es-MX"/>
         </w:rPr>
         <w:t>git</w:t>
@@ -1248,6 +1284,7 @@
       <w:proofErr w:type="spellEnd"/>
       <w:r>
         <w:rPr>
+          <w:highlight w:val="yellow"/>
           <w:lang w:val="es-MX"/>
         </w:rPr>
         <w:t xml:space="preserve"> (subversión, </w:t>
@@ -1255,6 +1292,7 @@
       <w:proofErr w:type="spellStart"/>
       <w:r>
         <w:rPr>
+          <w:highlight w:val="yellow"/>
           <w:lang w:val="es-MX"/>
         </w:rPr>
         <w:t>Devops</w:t>
@@ -1262,6 +1300,7 @@
       <w:proofErr w:type="spellEnd"/>
       <w:r>
         <w:rPr>
+          <w:highlight w:val="yellow"/>
           <w:lang w:val="es-MX"/>
         </w:rPr>
         <w:t xml:space="preserve">, </w:t>
@@ -1269,6 +1308,7 @@
       <w:proofErr w:type="spellStart"/>
       <w:r>
         <w:rPr>
+          <w:highlight w:val="yellow"/>
           <w:lang w:val="es-MX"/>
         </w:rPr>
         <w:t>Github</w:t>
@@ -1276,6 +1316,7 @@
       <w:proofErr w:type="spellEnd"/>
       <w:r>
         <w:rPr>
+          <w:highlight w:val="yellow"/>
           <w:lang w:val="es-MX"/>
         </w:rPr>
         <w:t xml:space="preserve"> o </w:t>
@@ -1283,6 +1324,7 @@
       <w:proofErr w:type="spellStart"/>
       <w:r>
         <w:rPr>
+          <w:highlight w:val="yellow"/>
           <w:lang w:val="es-MX"/>
         </w:rPr>
         <w:t>gitlab</w:t>
@@ -1290,6 +1332,7 @@
       <w:proofErr w:type="spellEnd"/>
       <w:r>
         <w:rPr>
+          <w:highlight w:val="yellow"/>
           <w:lang w:val="es-MX"/>
         </w:rPr>
         <w:t>) a nivel publico</w:t>
@@ -1331,6 +1374,19 @@
           <w:lang w:val="es-MX"/>
         </w:rPr>
         <w:t>Se debe tener en cuenta la escalabilidad del sistema desarrollado, considerando cómo manejaría grandes volúmenes de datos y un mayor número de usuarios.</w:t>
+      </w:r>
+    </w:p>
+    <w:p>
+      <w:pPr>
+        <w:rPr>
+          <w:lang w:val="es-MX"/>
+        </w:rPr>
+      </w:pPr>
+      <w:r>
+        <w:rPr>
+          <w:lang w:val="es-MX"/>
+        </w:rPr>
+        <w:t>La BD debe estar en un servidor compartido remoto, lo mismo que el Backend</w:t>
       </w:r>
     </w:p>
     <w:p>

</xml_diff>